<commit_message>
Chỉnh sửa nội dung báo cáo và thuyết trình
</commit_message>
<xml_diff>
--- a/Documents/Tuan2/ExecutiveSummary.docx
+++ b/Documents/Tuan2/ExecutiveSummary.docx
@@ -358,7 +358,7 @@
         <w:gridCol w:w="2158"/>
         <w:gridCol w:w="2158"/>
         <w:gridCol w:w="2158"/>
-        <w:gridCol w:w="2158"/>
+        <w:gridCol w:w="2431"/>
       </w:tblGrid>
       <w:tr>
         <w:trPr>
@@ -441,7 +441,7 @@
         </w:tc>
         <w:tc>
           <w:tcPr>
-            <w:tcW w:w="2158" w:type="dxa"/>
+            <w:tcW w:w="2431" w:type="dxa"/>
           </w:tcPr>
           <w:p>
             <w:pPr>
@@ -534,7 +534,66 @@
                 <w:sz w:val="28"/>
                 <w:szCs w:val="28"/>
               </w:rPr>
-              <w:t>11/07/2019</w:t>
+              <w:t>07/11</w:t>
+            </w:r>
+            <w:r>
+              <w:rPr>
+                <w:rFonts w:ascii="Times New Roman" w:hAnsi="Times New Roman" w:cs="Times New Roman"/>
+                <w:sz w:val="28"/>
+                <w:szCs w:val="28"/>
+              </w:rPr>
+              <w:t>/2019</w:t>
+            </w:r>
+          </w:p>
+        </w:tc>
+        <w:tc>
+          <w:tcPr>
+            <w:tcW w:w="2431" w:type="dxa"/>
+          </w:tcPr>
+          <w:p>
+            <w:pPr>
+              <w:jc w:val="center"/>
+              <w:rPr>
+                <w:rFonts w:ascii="Times New Roman" w:hAnsi="Times New Roman" w:cs="Times New Roman"/>
+                <w:sz w:val="28"/>
+                <w:szCs w:val="28"/>
+              </w:rPr>
+            </w:pPr>
+            <w:r>
+              <w:rPr>
+                <w:rFonts w:ascii="Times New Roman" w:hAnsi="Times New Roman" w:cs="Times New Roman"/>
+                <w:sz w:val="28"/>
+                <w:szCs w:val="28"/>
+              </w:rPr>
+              <w:t>Phác thảo tài liệu</w:t>
+            </w:r>
+          </w:p>
+        </w:tc>
+      </w:tr>
+      <w:tr>
+        <w:trPr>
+          <w:jc w:val="center"/>
+        </w:trPr>
+        <w:tc>
+          <w:tcPr>
+            <w:tcW w:w="2158" w:type="dxa"/>
+          </w:tcPr>
+          <w:p>
+            <w:pPr>
+              <w:jc w:val="center"/>
+              <w:rPr>
+                <w:rFonts w:ascii="Times New Roman" w:hAnsi="Times New Roman" w:cs="Times New Roman"/>
+                <w:sz w:val="28"/>
+                <w:szCs w:val="28"/>
+              </w:rPr>
+            </w:pPr>
+            <w:r>
+              <w:rPr>
+                <w:rFonts w:ascii="Times New Roman" w:hAnsi="Times New Roman" w:cs="Times New Roman"/>
+                <w:sz w:val="28"/>
+                <w:szCs w:val="28"/>
+              </w:rPr>
+              <w:t>1.1</w:t>
             </w:r>
           </w:p>
         </w:tc>
@@ -557,7 +616,61 @@
                 <w:sz w:val="28"/>
                 <w:szCs w:val="28"/>
               </w:rPr>
-              <w:t>Phác thảo tài liệu</w:t>
+              <w:t>Bùi Đăng Khoa</w:t>
+            </w:r>
+          </w:p>
+        </w:tc>
+        <w:tc>
+          <w:tcPr>
+            <w:tcW w:w="2158" w:type="dxa"/>
+          </w:tcPr>
+          <w:p>
+            <w:pPr>
+              <w:jc w:val="center"/>
+              <w:rPr>
+                <w:rFonts w:ascii="Times New Roman" w:hAnsi="Times New Roman" w:cs="Times New Roman"/>
+                <w:sz w:val="28"/>
+                <w:szCs w:val="28"/>
+              </w:rPr>
+            </w:pPr>
+            <w:r>
+              <w:rPr>
+                <w:rFonts w:ascii="Times New Roman" w:hAnsi="Times New Roman" w:cs="Times New Roman"/>
+                <w:sz w:val="28"/>
+                <w:szCs w:val="28"/>
+              </w:rPr>
+              <w:t>09/11</w:t>
+            </w:r>
+            <w:r>
+              <w:rPr>
+                <w:rFonts w:ascii="Times New Roman" w:hAnsi="Times New Roman" w:cs="Times New Roman"/>
+                <w:sz w:val="28"/>
+                <w:szCs w:val="28"/>
+              </w:rPr>
+              <w:t>/2019</w:t>
+            </w:r>
+          </w:p>
+        </w:tc>
+        <w:tc>
+          <w:tcPr>
+            <w:tcW w:w="2431" w:type="dxa"/>
+          </w:tcPr>
+          <w:p>
+            <w:pPr>
+              <w:jc w:val="center"/>
+              <w:rPr>
+                <w:rFonts w:ascii="Times New Roman" w:hAnsi="Times New Roman" w:cs="Times New Roman"/>
+                <w:sz w:val="28"/>
+                <w:szCs w:val="28"/>
+              </w:rPr>
+            </w:pPr>
+            <w:r>
+              <w:rPr>
+                <w:rFonts w:ascii="Times New Roman" w:hAnsi="Times New Roman" w:cs="Times New Roman"/>
+                <w:sz w:val="28"/>
+                <w:szCs w:val="28"/>
+              </w:rPr>
+              <w:t>Chỉnh sửa nội dung</w:t>
             </w:r>
           </w:p>
         </w:tc>
@@ -613,72 +726,7 @@
         </w:tc>
         <w:tc>
           <w:tcPr>
-            <w:tcW w:w="2158" w:type="dxa"/>
-          </w:tcPr>
-          <w:p>
-            <w:pPr>
-              <w:jc w:val="center"/>
-              <w:rPr>
-                <w:rFonts w:ascii="Times New Roman" w:hAnsi="Times New Roman" w:cs="Times New Roman"/>
-                <w:sz w:val="28"/>
-                <w:szCs w:val="28"/>
-              </w:rPr>
-            </w:pPr>
-          </w:p>
-        </w:tc>
-      </w:tr>
-      <w:tr>
-        <w:trPr>
-          <w:jc w:val="center"/>
-        </w:trPr>
-        <w:tc>
-          <w:tcPr>
-            <w:tcW w:w="2158" w:type="dxa"/>
-          </w:tcPr>
-          <w:p>
-            <w:pPr>
-              <w:jc w:val="center"/>
-              <w:rPr>
-                <w:rFonts w:ascii="Times New Roman" w:hAnsi="Times New Roman" w:cs="Times New Roman"/>
-                <w:sz w:val="28"/>
-                <w:szCs w:val="28"/>
-              </w:rPr>
-            </w:pPr>
-          </w:p>
-        </w:tc>
-        <w:tc>
-          <w:tcPr>
-            <w:tcW w:w="2158" w:type="dxa"/>
-          </w:tcPr>
-          <w:p>
-            <w:pPr>
-              <w:jc w:val="center"/>
-              <w:rPr>
-                <w:rFonts w:ascii="Times New Roman" w:hAnsi="Times New Roman" w:cs="Times New Roman"/>
-                <w:sz w:val="28"/>
-                <w:szCs w:val="28"/>
-              </w:rPr>
-            </w:pPr>
-          </w:p>
-        </w:tc>
-        <w:tc>
-          <w:tcPr>
-            <w:tcW w:w="2158" w:type="dxa"/>
-          </w:tcPr>
-          <w:p>
-            <w:pPr>
-              <w:jc w:val="center"/>
-              <w:rPr>
-                <w:rFonts w:ascii="Times New Roman" w:hAnsi="Times New Roman" w:cs="Times New Roman"/>
-                <w:sz w:val="28"/>
-                <w:szCs w:val="28"/>
-              </w:rPr>
-            </w:pPr>
-          </w:p>
-        </w:tc>
-        <w:tc>
-          <w:tcPr>
-            <w:tcW w:w="2158" w:type="dxa"/>
+            <w:tcW w:w="2431" w:type="dxa"/>
           </w:tcPr>
           <w:p>
             <w:pPr>
@@ -2734,7 +2782,11 @@
     </w:p>
     <w:p>
       <w:pPr>
-        <w:ind w:left="810"/>
+        <w:pStyle w:val="ListParagraph"/>
+        <w:numPr>
+          <w:ilvl w:val="0"/>
+          <w:numId w:val="12"/>
+        </w:numPr>
         <w:rPr>
           <w:rFonts w:ascii="Times New Roman" w:hAnsi="Times New Roman" w:cs="Times New Roman"/>
           <w:color w:val="0070C0"/>
@@ -2748,16 +2800,111 @@
           <w:sz w:val="28"/>
           <w:szCs w:val="28"/>
         </w:rPr>
-        <w:t>Người học lập trình tốn nhiều tiền bạc tại các trung tâm, các trang web dạy lập trình có tính phí, phải sắp xếp thời gian giữa việc học lập trình, đi đến trung tâm, gia đình, công việc.</w:t>
-      </w:r>
-      <w:r>
-        <w:rPr>
-          <w:rFonts w:ascii="Times New Roman" w:hAnsi="Times New Roman" w:cs="Times New Roman"/>
-          <w:sz w:val="28"/>
-          <w:szCs w:val="28"/>
-        </w:rPr>
-        <w:t xml:space="preserve"> Người học không có sự nỗ lực cạnh tranh với nhau</w:t>
-      </w:r>
+        <w:t>Người học lập trình tốn nhiều tiền bạc tại các trung tâm, các trang web dạy lậ</w:t>
+      </w:r>
+      <w:r>
+        <w:rPr>
+          <w:rFonts w:ascii="Times New Roman" w:hAnsi="Times New Roman" w:cs="Times New Roman"/>
+          <w:sz w:val="28"/>
+          <w:szCs w:val="28"/>
+        </w:rPr>
+        <w:t>p trình có tính phí.</w:t>
+      </w:r>
+    </w:p>
+    <w:p>
+      <w:pPr>
+        <w:pStyle w:val="ListParagraph"/>
+        <w:numPr>
+          <w:ilvl w:val="0"/>
+          <w:numId w:val="12"/>
+        </w:numPr>
+        <w:rPr>
+          <w:rFonts w:ascii="Times New Roman" w:hAnsi="Times New Roman" w:cs="Times New Roman"/>
+          <w:color w:val="0070C0"/>
+          <w:sz w:val="28"/>
+          <w:szCs w:val="28"/>
+        </w:rPr>
+      </w:pPr>
+      <w:r>
+        <w:rPr>
+          <w:rFonts w:ascii="Times New Roman" w:hAnsi="Times New Roman" w:cs="Times New Roman"/>
+          <w:sz w:val="28"/>
+          <w:szCs w:val="28"/>
+        </w:rPr>
+        <w:t>P</w:t>
+      </w:r>
+      <w:r>
+        <w:rPr>
+          <w:rFonts w:ascii="Times New Roman" w:hAnsi="Times New Roman" w:cs="Times New Roman"/>
+          <w:sz w:val="28"/>
+          <w:szCs w:val="28"/>
+        </w:rPr>
+        <w:t>hải sắp xếp thời gian giữa việc học lập trình, đi đến trung tâm, gia đình, công việc.</w:t>
+      </w:r>
+      <w:r>
+        <w:rPr>
+          <w:rFonts w:ascii="Times New Roman" w:hAnsi="Times New Roman" w:cs="Times New Roman"/>
+          <w:sz w:val="28"/>
+          <w:szCs w:val="28"/>
+        </w:rPr>
+        <w:t xml:space="preserve"> </w:t>
+      </w:r>
+    </w:p>
+    <w:p>
+      <w:pPr>
+        <w:pStyle w:val="ListParagraph"/>
+        <w:numPr>
+          <w:ilvl w:val="0"/>
+          <w:numId w:val="12"/>
+        </w:numPr>
+        <w:rPr>
+          <w:rFonts w:ascii="Times New Roman" w:hAnsi="Times New Roman" w:cs="Times New Roman"/>
+          <w:color w:val="0070C0"/>
+          <w:sz w:val="28"/>
+          <w:szCs w:val="28"/>
+        </w:rPr>
+      </w:pPr>
+      <w:r>
+        <w:rPr>
+          <w:rFonts w:ascii="Times New Roman" w:hAnsi="Times New Roman" w:cs="Times New Roman"/>
+          <w:sz w:val="28"/>
+          <w:szCs w:val="28"/>
+        </w:rPr>
+        <w:t>Trình độ mỗi người tại trung tâm khác nhau, khó khăn trong việc học cũng như làm việc nhóm</w:t>
+      </w:r>
+      <w:r>
+        <w:rPr>
+          <w:rFonts w:ascii="Times New Roman" w:hAnsi="Times New Roman" w:cs="Times New Roman"/>
+          <w:sz w:val="28"/>
+          <w:szCs w:val="28"/>
+        </w:rPr>
+        <w:t>.</w:t>
+      </w:r>
+    </w:p>
+    <w:p>
+      <w:pPr>
+        <w:pStyle w:val="ListParagraph"/>
+        <w:numPr>
+          <w:ilvl w:val="0"/>
+          <w:numId w:val="12"/>
+        </w:numPr>
+        <w:rPr>
+          <w:rFonts w:ascii="Times New Roman" w:hAnsi="Times New Roman" w:cs="Times New Roman"/>
+          <w:color w:val="0070C0"/>
+          <w:sz w:val="28"/>
+          <w:szCs w:val="28"/>
+        </w:rPr>
+      </w:pPr>
+      <w:r>
+        <w:rPr>
+          <w:rFonts w:ascii="Times New Roman" w:hAnsi="Times New Roman" w:cs="Times New Roman"/>
+          <w:sz w:val="28"/>
+          <w:szCs w:val="28"/>
+        </w:rPr>
+        <w:t>Xuất phát từ nhu cầu thực tế tại các công ty, cần phần mềm test các lập trình viên</w:t>
+      </w:r>
+      <w:bookmarkStart w:id="2" w:name="_GoBack"/>
+      <w:bookmarkEnd w:id="2"/>
     </w:p>
     <w:p>
       <w:pPr>
@@ -2775,7 +2922,7 @@
           <w:szCs w:val="28"/>
         </w:rPr>
       </w:pPr>
-      <w:bookmarkStart w:id="2" w:name="_Toc24025194"/>
+      <w:bookmarkStart w:id="3" w:name="_Toc24025194"/>
       <w:r>
         <w:rPr>
           <w:rFonts w:ascii="Times New Roman" w:hAnsi="Times New Roman" w:cs="Times New Roman"/>
@@ -2785,25 +2932,98 @@
         </w:rPr>
         <w:t>Giải pháp cho vấn đề</w:t>
       </w:r>
-      <w:bookmarkEnd w:id="2"/>
+      <w:bookmarkEnd w:id="3"/>
     </w:p>
     <w:p>
       <w:pPr>
         <w:pStyle w:val="ListParagraph"/>
-        <w:ind w:left="810"/>
+        <w:numPr>
+          <w:ilvl w:val="0"/>
+          <w:numId w:val="13"/>
+        </w:numPr>
         <w:jc w:val="both"/>
         <w:rPr>
           <w:rFonts w:ascii="Times New Roman" w:hAnsi="Times New Roman" w:cs="Times New Roman"/>
           <w:sz w:val="28"/>
         </w:rPr>
       </w:pPr>
-      <w:bookmarkStart w:id="3" w:name="_Toc24025195"/>
-      <w:r>
-        <w:rPr>
-          <w:rFonts w:ascii="Times New Roman" w:hAnsi="Times New Roman" w:cs="Times New Roman"/>
-          <w:sz w:val="28"/>
-        </w:rPr>
-        <w:t xml:space="preserve">Xây dựng 1 phần mềm cung cấp các học làm theo dạng trắc nghiệm, phần mềm cung cấp việc chấm điểm theo tự động, có thể vào làm mọi lúc mọi nơi chỉ cần có internet, phần mềm có tính năng xếp hạng theo </w:t>
+      <w:bookmarkStart w:id="4" w:name="_Toc24025195"/>
+      <w:r>
+        <w:rPr>
+          <w:rFonts w:ascii="Times New Roman" w:hAnsi="Times New Roman" w:cs="Times New Roman"/>
+          <w:sz w:val="28"/>
+        </w:rPr>
+        <w:t>Xây dựng 1 phần mềm cung cấp các học làm theo dạng trắc nghiệm, phần mềm cung cấp việc chấm điểm theo tự độ</w:t>
+      </w:r>
+      <w:r>
+        <w:rPr>
+          <w:rFonts w:ascii="Times New Roman" w:hAnsi="Times New Roman" w:cs="Times New Roman"/>
+          <w:sz w:val="28"/>
+        </w:rPr>
+        <w:t>ng</w:t>
+      </w:r>
+    </w:p>
+    <w:p>
+      <w:pPr>
+        <w:pStyle w:val="ListParagraph"/>
+        <w:numPr>
+          <w:ilvl w:val="0"/>
+          <w:numId w:val="13"/>
+        </w:numPr>
+        <w:jc w:val="both"/>
+        <w:rPr>
+          <w:rFonts w:ascii="Times New Roman" w:hAnsi="Times New Roman" w:cs="Times New Roman"/>
+          <w:sz w:val="28"/>
+        </w:rPr>
+      </w:pPr>
+      <w:r>
+        <w:rPr>
+          <w:rFonts w:ascii="Times New Roman" w:hAnsi="Times New Roman" w:cs="Times New Roman"/>
+          <w:sz w:val="28"/>
+        </w:rPr>
+        <w:t>C</w:t>
+      </w:r>
+      <w:r>
+        <w:rPr>
+          <w:rFonts w:ascii="Times New Roman" w:hAnsi="Times New Roman" w:cs="Times New Roman"/>
+          <w:sz w:val="28"/>
+        </w:rPr>
+        <w:t>ó thể vào làm mọi lúc mọi nơi chỉ cầ</w:t>
+      </w:r>
+      <w:r>
+        <w:rPr>
+          <w:rFonts w:ascii="Times New Roman" w:hAnsi="Times New Roman" w:cs="Times New Roman"/>
+          <w:sz w:val="28"/>
+        </w:rPr>
+        <w:t>n có internet</w:t>
+      </w:r>
+    </w:p>
+    <w:p>
+      <w:pPr>
+        <w:pStyle w:val="ListParagraph"/>
+        <w:numPr>
+          <w:ilvl w:val="0"/>
+          <w:numId w:val="13"/>
+        </w:numPr>
+        <w:jc w:val="both"/>
+        <w:rPr>
+          <w:rFonts w:ascii="Times New Roman" w:hAnsi="Times New Roman" w:cs="Times New Roman"/>
+          <w:sz w:val="28"/>
+        </w:rPr>
+      </w:pPr>
+      <w:r>
+        <w:rPr>
+          <w:rFonts w:ascii="Times New Roman" w:hAnsi="Times New Roman" w:cs="Times New Roman"/>
+          <w:sz w:val="28"/>
+        </w:rPr>
+        <w:t>P</w:t>
+      </w:r>
+      <w:r>
+        <w:rPr>
+          <w:rFonts w:ascii="Times New Roman" w:hAnsi="Times New Roman" w:cs="Times New Roman"/>
+          <w:sz w:val="28"/>
+        </w:rPr>
+        <w:t xml:space="preserve">hần mềm có tính năng xếp hạng theo </w:t>
       </w:r>
       <w:r>
         <w:rPr>
@@ -2819,17 +3039,6 @@
         </w:rPr>
         <w:t>.</w:t>
       </w:r>
-    </w:p>
-    <w:p>
-      <w:pPr>
-        <w:pStyle w:val="ListParagraph"/>
-        <w:ind w:left="810"/>
-        <w:jc w:val="both"/>
-        <w:rPr>
-          <w:rFonts w:ascii="Times New Roman" w:hAnsi="Times New Roman" w:cs="Times New Roman"/>
-          <w:sz w:val="28"/>
-        </w:rPr>
-      </w:pPr>
     </w:p>
     <w:p>
       <w:pPr>
@@ -2856,7 +3065,7 @@
         </w:rPr>
         <w:t>Sơ đồ hoàn cảnh hệ thống</w:t>
       </w:r>
-      <w:bookmarkEnd w:id="3"/>
+      <w:bookmarkEnd w:id="4"/>
     </w:p>
     <w:p>
       <w:pPr>
@@ -2913,6 +3122,7 @@
           <w:sz w:val="36"/>
           <w:szCs w:val="36"/>
         </w:rPr>
+        <w:lastRenderedPageBreak/>
         <w:drawing>
           <wp:inline distT="0" distB="0" distL="0" distR="0">
             <wp:extent cx="6858000" cy="3190240"/>
@@ -3007,7 +3217,7 @@
           <w:szCs w:val="36"/>
         </w:rPr>
       </w:pPr>
-      <w:bookmarkStart w:id="4" w:name="_Toc24025196"/>
+      <w:bookmarkStart w:id="5" w:name="_Toc24025196"/>
       <w:r>
         <w:rPr>
           <w:rFonts w:ascii="Times New Roman" w:hAnsi="Times New Roman" w:cs="Times New Roman"/>
@@ -3017,7 +3227,7 @@
         </w:rPr>
         <w:t>Đối tượng liên quan</w:t>
       </w:r>
-      <w:bookmarkEnd w:id="4"/>
+      <w:bookmarkEnd w:id="5"/>
     </w:p>
     <w:p>
       <w:pPr>
@@ -3035,7 +3245,7 @@
           <w:szCs w:val="28"/>
         </w:rPr>
       </w:pPr>
-      <w:bookmarkStart w:id="5" w:name="_Toc24025197"/>
+      <w:bookmarkStart w:id="6" w:name="_Toc24025197"/>
       <w:r>
         <w:rPr>
           <w:rFonts w:ascii="Times New Roman" w:hAnsi="Times New Roman" w:cs="Times New Roman"/>
@@ -3045,7 +3255,7 @@
         </w:rPr>
         <w:t>Khách hàng</w:t>
       </w:r>
-      <w:bookmarkEnd w:id="5"/>
+      <w:bookmarkEnd w:id="6"/>
     </w:p>
     <w:p>
       <w:pPr>
@@ -3094,7 +3304,7 @@
           <w:szCs w:val="28"/>
         </w:rPr>
       </w:pPr>
-      <w:bookmarkStart w:id="6" w:name="_Toc24025198"/>
+      <w:bookmarkStart w:id="7" w:name="_Toc24025198"/>
       <w:r>
         <w:rPr>
           <w:rFonts w:ascii="Times New Roman" w:hAnsi="Times New Roman" w:cs="Times New Roman"/>
@@ -3104,7 +3314,7 @@
         </w:rPr>
         <w:t>Nhóm phát triển phần mềm</w:t>
       </w:r>
-      <w:bookmarkEnd w:id="6"/>
+      <w:bookmarkEnd w:id="7"/>
     </w:p>
     <w:p>
       <w:pPr>
@@ -3152,7 +3362,7 @@
           <w:szCs w:val="28"/>
         </w:rPr>
       </w:pPr>
-      <w:bookmarkStart w:id="7" w:name="_Toc24025199"/>
+      <w:bookmarkStart w:id="8" w:name="_Toc24025199"/>
       <w:r>
         <w:rPr>
           <w:rFonts w:ascii="Times New Roman" w:hAnsi="Times New Roman" w:cs="Times New Roman"/>
@@ -3162,7 +3372,7 @@
         </w:rPr>
         <w:t>Nhóm người dùng</w:t>
       </w:r>
-      <w:bookmarkEnd w:id="7"/>
+      <w:bookmarkEnd w:id="8"/>
     </w:p>
     <w:p>
       <w:pPr>
@@ -3217,7 +3427,7 @@
           <w:szCs w:val="36"/>
         </w:rPr>
       </w:pPr>
-      <w:bookmarkStart w:id="8" w:name="_Toc24025200"/>
+      <w:bookmarkStart w:id="9" w:name="_Toc24025200"/>
       <w:r>
         <w:rPr>
           <w:rFonts w:ascii="Times New Roman" w:hAnsi="Times New Roman" w:cs="Times New Roman"/>
@@ -3227,7 +3437,7 @@
         </w:rPr>
         <w:t>Đối thủ cạnh tranh</w:t>
       </w:r>
-      <w:bookmarkEnd w:id="8"/>
+      <w:bookmarkEnd w:id="9"/>
     </w:p>
     <w:p>
       <w:pPr>
@@ -3245,7 +3455,7 @@
           <w:szCs w:val="28"/>
         </w:rPr>
       </w:pPr>
-      <w:bookmarkStart w:id="9" w:name="_Toc24025201"/>
+      <w:bookmarkStart w:id="10" w:name="_Toc24025201"/>
       <w:r>
         <w:rPr>
           <w:rFonts w:ascii="Times New Roman" w:hAnsi="Times New Roman" w:cs="Times New Roman"/>
@@ -3255,7 +3465,7 @@
         </w:rPr>
         <w:t>Danh sách đối thủ</w:t>
       </w:r>
-      <w:bookmarkEnd w:id="9"/>
+      <w:bookmarkEnd w:id="10"/>
     </w:p>
     <w:p>
       <w:pPr>
@@ -3289,7 +3499,7 @@
           <w:szCs w:val="28"/>
         </w:rPr>
       </w:pPr>
-      <w:bookmarkStart w:id="10" w:name="_Toc24025202"/>
+      <w:bookmarkStart w:id="11" w:name="_Toc24025202"/>
       <w:r>
         <w:rPr>
           <w:rFonts w:ascii="Times New Roman" w:hAnsi="Times New Roman" w:cs="Times New Roman"/>
@@ -3298,7 +3508,7 @@
         </w:rPr>
         <w:t>Ưu điểm:</w:t>
       </w:r>
-      <w:bookmarkEnd w:id="10"/>
+      <w:bookmarkEnd w:id="11"/>
     </w:p>
     <w:p>
       <w:pPr>
@@ -3319,6 +3529,7 @@
           <w:sz w:val="28"/>
           <w:szCs w:val="28"/>
         </w:rPr>
+        <w:lastRenderedPageBreak/>
         <w:t>Website học lập trình trực tuyến</w:t>
       </w:r>
       <w:r>
@@ -3445,7 +3656,7 @@
           <w:szCs w:val="28"/>
         </w:rPr>
       </w:pPr>
-      <w:bookmarkStart w:id="11" w:name="_Toc24025203"/>
+      <w:bookmarkStart w:id="12" w:name="_Toc24025203"/>
       <w:r>
         <w:rPr>
           <w:rFonts w:ascii="Times New Roman" w:hAnsi="Times New Roman" w:cs="Times New Roman"/>
@@ -3454,7 +3665,7 @@
         </w:rPr>
         <w:t>Khuyết điểm:</w:t>
       </w:r>
-      <w:bookmarkEnd w:id="11"/>
+      <w:bookmarkEnd w:id="12"/>
     </w:p>
     <w:p>
       <w:pPr>
@@ -3550,7 +3761,7 @@
           <w:szCs w:val="28"/>
         </w:rPr>
       </w:pPr>
-      <w:bookmarkStart w:id="12" w:name="_Toc24025204"/>
+      <w:bookmarkStart w:id="13" w:name="_Toc24025204"/>
       <w:r>
         <w:rPr>
           <w:rFonts w:ascii="Times New Roman" w:hAnsi="Times New Roman" w:cs="Times New Roman"/>
@@ -3560,7 +3771,7 @@
         </w:rPr>
         <w:t>Điểm khác của giải pháp đề xuất so với đối thủ</w:t>
       </w:r>
-      <w:bookmarkEnd w:id="12"/>
+      <w:bookmarkEnd w:id="13"/>
     </w:p>
     <w:p>
       <w:pPr>
@@ -3574,7 +3785,7 @@
           <w:szCs w:val="28"/>
         </w:rPr>
       </w:pPr>
-      <w:bookmarkStart w:id="13" w:name="_Toc24025205"/>
+      <w:bookmarkStart w:id="14" w:name="_Toc24025205"/>
       <w:r>
         <w:rPr>
           <w:rFonts w:ascii="Times New Roman" w:hAnsi="Times New Roman" w:cs="Times New Roman"/>
@@ -3584,7 +3795,7 @@
         </w:rPr>
         <w:t>Các tính năng sản phẩm</w:t>
       </w:r>
-      <w:bookmarkEnd w:id="13"/>
+      <w:bookmarkEnd w:id="14"/>
     </w:p>
     <w:p>
       <w:pPr>
@@ -3649,7 +3860,6 @@
           <w:sz w:val="28"/>
           <w:szCs w:val="28"/>
         </w:rPr>
-        <w:lastRenderedPageBreak/>
         <w:t>Theo dõi quá trình học của người dùng</w:t>
       </w:r>
     </w:p>
@@ -3706,7 +3916,7 @@
           <w:szCs w:val="28"/>
         </w:rPr>
       </w:pPr>
-      <w:bookmarkStart w:id="14" w:name="_Toc24025206"/>
+      <w:bookmarkStart w:id="15" w:name="_Toc24025206"/>
       <w:r>
         <w:rPr>
           <w:rFonts w:ascii="Times New Roman" w:hAnsi="Times New Roman" w:cs="Times New Roman"/>
@@ -3716,7 +3926,7 @@
         </w:rPr>
         <w:t>Chất lượng sản phẩm</w:t>
       </w:r>
-      <w:bookmarkEnd w:id="14"/>
+      <w:bookmarkEnd w:id="15"/>
     </w:p>
     <w:p>
       <w:pPr>
@@ -3842,7 +4052,7 @@
           <w:szCs w:val="36"/>
         </w:rPr>
       </w:pPr>
-      <w:bookmarkStart w:id="15" w:name="_Toc24025207"/>
+      <w:bookmarkStart w:id="16" w:name="_Toc24025207"/>
       <w:r>
         <w:rPr>
           <w:rFonts w:ascii="Times New Roman" w:hAnsi="Times New Roman" w:cs="Times New Roman"/>
@@ -3852,7 +4062,7 @@
         </w:rPr>
         <w:t>Rủi ro và cơ hội</w:t>
       </w:r>
-      <w:bookmarkEnd w:id="15"/>
+      <w:bookmarkEnd w:id="16"/>
     </w:p>
     <w:p>
       <w:pPr>
@@ -3870,7 +4080,7 @@
           <w:szCs w:val="28"/>
         </w:rPr>
       </w:pPr>
-      <w:bookmarkStart w:id="16" w:name="_Toc24025208"/>
+      <w:bookmarkStart w:id="17" w:name="_Toc24025208"/>
       <w:r>
         <w:rPr>
           <w:rFonts w:ascii="Times New Roman" w:hAnsi="Times New Roman" w:cs="Times New Roman"/>
@@ -3880,7 +4090,7 @@
         </w:rPr>
         <w:t>Rủi ro</w:t>
       </w:r>
-      <w:bookmarkEnd w:id="16"/>
+      <w:bookmarkEnd w:id="17"/>
     </w:p>
     <w:p>
       <w:pPr>
@@ -3941,7 +4151,63 @@
           <w:sz w:val="28"/>
           <w:szCs w:val="28"/>
         </w:rPr>
-        <w:t xml:space="preserve"> và tài liệu (11.250.000 VND)</w:t>
+        <w:t xml:space="preserve">, </w:t>
+      </w:r>
+      <w:r>
+        <w:rPr>
+          <w:rFonts w:ascii="Times New Roman" w:hAnsi="Times New Roman" w:cs="Times New Roman"/>
+          <w:sz w:val="28"/>
+          <w:szCs w:val="28"/>
+        </w:rPr>
+        <w:t>tài liệu</w:t>
+      </w:r>
+      <w:r>
+        <w:rPr>
+          <w:rFonts w:ascii="Times New Roman" w:hAnsi="Times New Roman" w:cs="Times New Roman"/>
+          <w:sz w:val="28"/>
+          <w:szCs w:val="28"/>
+        </w:rPr>
+        <w:t>, tên miền, cloud, marketing</w:t>
+      </w:r>
+      <w:r>
+        <w:rPr>
+          <w:rFonts w:ascii="Times New Roman" w:hAnsi="Times New Roman" w:cs="Times New Roman"/>
+          <w:sz w:val="28"/>
+          <w:szCs w:val="28"/>
+        </w:rPr>
+        <w:t xml:space="preserve"> (</w:t>
+      </w:r>
+      <w:r>
+        <w:rPr>
+          <w:rFonts w:ascii="Times New Roman" w:hAnsi="Times New Roman" w:cs="Times New Roman"/>
+          <w:sz w:val="28"/>
+          <w:szCs w:val="28"/>
+        </w:rPr>
+        <w:t>~ 13</w:t>
+      </w:r>
+      <w:r>
+        <w:rPr>
+          <w:rFonts w:ascii="Times New Roman" w:hAnsi="Times New Roman" w:cs="Times New Roman"/>
+          <w:sz w:val="28"/>
+          <w:szCs w:val="28"/>
+        </w:rPr>
+        <w:t>.</w:t>
+      </w:r>
+      <w:r>
+        <w:rPr>
+          <w:rFonts w:ascii="Times New Roman" w:hAnsi="Times New Roman" w:cs="Times New Roman"/>
+          <w:sz w:val="28"/>
+          <w:szCs w:val="28"/>
+        </w:rPr>
+        <w:t>00</w:t>
+      </w:r>
+      <w:r>
+        <w:rPr>
+          <w:rFonts w:ascii="Times New Roman" w:hAnsi="Times New Roman" w:cs="Times New Roman"/>
+          <w:sz w:val="28"/>
+          <w:szCs w:val="28"/>
+        </w:rPr>
+        <w:t>0.000 VND)</w:t>
       </w:r>
     </w:p>
     <w:p>
@@ -4025,7 +4291,7 @@
           <w:szCs w:val="28"/>
         </w:rPr>
       </w:pPr>
-      <w:bookmarkStart w:id="17" w:name="_Toc24025209"/>
+      <w:bookmarkStart w:id="18" w:name="_Toc24025209"/>
       <w:r>
         <w:rPr>
           <w:rFonts w:ascii="Times New Roman" w:hAnsi="Times New Roman" w:cs="Times New Roman"/>
@@ -4035,7 +4301,7 @@
         </w:rPr>
         <w:t>Cơ hội</w:t>
       </w:r>
-      <w:bookmarkEnd w:id="17"/>
+      <w:bookmarkEnd w:id="18"/>
     </w:p>
     <w:p>
       <w:pPr>
@@ -4124,8 +4390,6 @@
         </w:rPr>
         <w:t>Nâng cao kĩ năng lập trình</w:t>
       </w:r>
-      <w:bookmarkStart w:id="18" w:name="_GoBack"/>
-      <w:bookmarkEnd w:id="18"/>
     </w:p>
     <w:p>
       <w:pPr>
@@ -4161,6 +4425,7 @@
           <w:sz w:val="36"/>
           <w:szCs w:val="36"/>
         </w:rPr>
+        <w:lastRenderedPageBreak/>
         <w:t>Kết luận</w:t>
       </w:r>
       <w:bookmarkEnd w:id="19"/>
@@ -4307,7 +4572,7 @@
           <w:rPr>
             <w:noProof/>
           </w:rPr>
-          <w:t>6</w:t>
+          <w:t>4</w:t>
         </w:r>
         <w:r>
           <w:rPr>
@@ -4997,6 +5262,120 @@
     </w:lvl>
   </w:abstractNum>
   <w:abstractNum w:abstractNumId="4" w15:restartNumberingAfterBreak="0">
+    <w:nsid w:val="27FF17A0"/>
+    <w:multiLevelType w:val="hybridMultilevel"/>
+    <w:tmpl w:val="828CB40C"/>
+    <w:lvl w:ilvl="0" w:tplc="9788CF8A">
+      <w:start w:val="1"/>
+      <w:numFmt w:val="bullet"/>
+      <w:lvlText w:val=""/>
+      <w:lvlJc w:val="left"/>
+      <w:pPr>
+        <w:ind w:left="1530" w:hanging="360"/>
+      </w:pPr>
+      <w:rPr>
+        <w:rFonts w:ascii="Symbol" w:hAnsi="Symbol" w:hint="default"/>
+        <w:color w:val="auto"/>
+      </w:rPr>
+    </w:lvl>
+    <w:lvl w:ilvl="1" w:tplc="04090003" w:tentative="1">
+      <w:start w:val="1"/>
+      <w:numFmt w:val="bullet"/>
+      <w:lvlText w:val="o"/>
+      <w:lvlJc w:val="left"/>
+      <w:pPr>
+        <w:ind w:left="2250" w:hanging="360"/>
+      </w:pPr>
+      <w:rPr>
+        <w:rFonts w:ascii="Courier New" w:hAnsi="Courier New" w:cs="Courier New" w:hint="default"/>
+      </w:rPr>
+    </w:lvl>
+    <w:lvl w:ilvl="2" w:tplc="04090005" w:tentative="1">
+      <w:start w:val="1"/>
+      <w:numFmt w:val="bullet"/>
+      <w:lvlText w:val=""/>
+      <w:lvlJc w:val="left"/>
+      <w:pPr>
+        <w:ind w:left="2970" w:hanging="360"/>
+      </w:pPr>
+      <w:rPr>
+        <w:rFonts w:ascii="Wingdings" w:hAnsi="Wingdings" w:hint="default"/>
+      </w:rPr>
+    </w:lvl>
+    <w:lvl w:ilvl="3" w:tplc="04090001" w:tentative="1">
+      <w:start w:val="1"/>
+      <w:numFmt w:val="bullet"/>
+      <w:lvlText w:val=""/>
+      <w:lvlJc w:val="left"/>
+      <w:pPr>
+        <w:ind w:left="3690" w:hanging="360"/>
+      </w:pPr>
+      <w:rPr>
+        <w:rFonts w:ascii="Symbol" w:hAnsi="Symbol" w:hint="default"/>
+      </w:rPr>
+    </w:lvl>
+    <w:lvl w:ilvl="4" w:tplc="04090003" w:tentative="1">
+      <w:start w:val="1"/>
+      <w:numFmt w:val="bullet"/>
+      <w:lvlText w:val="o"/>
+      <w:lvlJc w:val="left"/>
+      <w:pPr>
+        <w:ind w:left="4410" w:hanging="360"/>
+      </w:pPr>
+      <w:rPr>
+        <w:rFonts w:ascii="Courier New" w:hAnsi="Courier New" w:cs="Courier New" w:hint="default"/>
+      </w:rPr>
+    </w:lvl>
+    <w:lvl w:ilvl="5" w:tplc="04090005" w:tentative="1">
+      <w:start w:val="1"/>
+      <w:numFmt w:val="bullet"/>
+      <w:lvlText w:val=""/>
+      <w:lvlJc w:val="left"/>
+      <w:pPr>
+        <w:ind w:left="5130" w:hanging="360"/>
+      </w:pPr>
+      <w:rPr>
+        <w:rFonts w:ascii="Wingdings" w:hAnsi="Wingdings" w:hint="default"/>
+      </w:rPr>
+    </w:lvl>
+    <w:lvl w:ilvl="6" w:tplc="04090001" w:tentative="1">
+      <w:start w:val="1"/>
+      <w:numFmt w:val="bullet"/>
+      <w:lvlText w:val=""/>
+      <w:lvlJc w:val="left"/>
+      <w:pPr>
+        <w:ind w:left="5850" w:hanging="360"/>
+      </w:pPr>
+      <w:rPr>
+        <w:rFonts w:ascii="Symbol" w:hAnsi="Symbol" w:hint="default"/>
+      </w:rPr>
+    </w:lvl>
+    <w:lvl w:ilvl="7" w:tplc="04090003" w:tentative="1">
+      <w:start w:val="1"/>
+      <w:numFmt w:val="bullet"/>
+      <w:lvlText w:val="o"/>
+      <w:lvlJc w:val="left"/>
+      <w:pPr>
+        <w:ind w:left="6570" w:hanging="360"/>
+      </w:pPr>
+      <w:rPr>
+        <w:rFonts w:ascii="Courier New" w:hAnsi="Courier New" w:cs="Courier New" w:hint="default"/>
+      </w:rPr>
+    </w:lvl>
+    <w:lvl w:ilvl="8" w:tplc="04090005" w:tentative="1">
+      <w:start w:val="1"/>
+      <w:numFmt w:val="bullet"/>
+      <w:lvlText w:val=""/>
+      <w:lvlJc w:val="left"/>
+      <w:pPr>
+        <w:ind w:left="7290" w:hanging="360"/>
+      </w:pPr>
+      <w:rPr>
+        <w:rFonts w:ascii="Wingdings" w:hAnsi="Wingdings" w:hint="default"/>
+      </w:rPr>
+    </w:lvl>
+  </w:abstractNum>
+  <w:abstractNum w:abstractNumId="5" w15:restartNumberingAfterBreak="0">
     <w:nsid w:val="2C9D3BE3"/>
     <w:multiLevelType w:val="hybridMultilevel"/>
     <w:tmpl w:val="6E3203EC"/>
@@ -5082,7 +5461,120 @@
       </w:pPr>
     </w:lvl>
   </w:abstractNum>
-  <w:abstractNum w:abstractNumId="5" w15:restartNumberingAfterBreak="0">
+  <w:abstractNum w:abstractNumId="6" w15:restartNumberingAfterBreak="0">
+    <w:nsid w:val="2CA020E0"/>
+    <w:multiLevelType w:val="hybridMultilevel"/>
+    <w:tmpl w:val="B04E4486"/>
+    <w:lvl w:ilvl="0" w:tplc="04090001">
+      <w:start w:val="1"/>
+      <w:numFmt w:val="bullet"/>
+      <w:lvlText w:val=""/>
+      <w:lvlJc w:val="left"/>
+      <w:pPr>
+        <w:ind w:left="1530" w:hanging="360"/>
+      </w:pPr>
+      <w:rPr>
+        <w:rFonts w:ascii="Symbol" w:hAnsi="Symbol" w:hint="default"/>
+      </w:rPr>
+    </w:lvl>
+    <w:lvl w:ilvl="1" w:tplc="04090003" w:tentative="1">
+      <w:start w:val="1"/>
+      <w:numFmt w:val="bullet"/>
+      <w:lvlText w:val="o"/>
+      <w:lvlJc w:val="left"/>
+      <w:pPr>
+        <w:ind w:left="2250" w:hanging="360"/>
+      </w:pPr>
+      <w:rPr>
+        <w:rFonts w:ascii="Courier New" w:hAnsi="Courier New" w:cs="Courier New" w:hint="default"/>
+      </w:rPr>
+    </w:lvl>
+    <w:lvl w:ilvl="2" w:tplc="04090005" w:tentative="1">
+      <w:start w:val="1"/>
+      <w:numFmt w:val="bullet"/>
+      <w:lvlText w:val=""/>
+      <w:lvlJc w:val="left"/>
+      <w:pPr>
+        <w:ind w:left="2970" w:hanging="360"/>
+      </w:pPr>
+      <w:rPr>
+        <w:rFonts w:ascii="Wingdings" w:hAnsi="Wingdings" w:hint="default"/>
+      </w:rPr>
+    </w:lvl>
+    <w:lvl w:ilvl="3" w:tplc="04090001" w:tentative="1">
+      <w:start w:val="1"/>
+      <w:numFmt w:val="bullet"/>
+      <w:lvlText w:val=""/>
+      <w:lvlJc w:val="left"/>
+      <w:pPr>
+        <w:ind w:left="3690" w:hanging="360"/>
+      </w:pPr>
+      <w:rPr>
+        <w:rFonts w:ascii="Symbol" w:hAnsi="Symbol" w:hint="default"/>
+      </w:rPr>
+    </w:lvl>
+    <w:lvl w:ilvl="4" w:tplc="04090003" w:tentative="1">
+      <w:start w:val="1"/>
+      <w:numFmt w:val="bullet"/>
+      <w:lvlText w:val="o"/>
+      <w:lvlJc w:val="left"/>
+      <w:pPr>
+        <w:ind w:left="4410" w:hanging="360"/>
+      </w:pPr>
+      <w:rPr>
+        <w:rFonts w:ascii="Courier New" w:hAnsi="Courier New" w:cs="Courier New" w:hint="default"/>
+      </w:rPr>
+    </w:lvl>
+    <w:lvl w:ilvl="5" w:tplc="04090005" w:tentative="1">
+      <w:start w:val="1"/>
+      <w:numFmt w:val="bullet"/>
+      <w:lvlText w:val=""/>
+      <w:lvlJc w:val="left"/>
+      <w:pPr>
+        <w:ind w:left="5130" w:hanging="360"/>
+      </w:pPr>
+      <w:rPr>
+        <w:rFonts w:ascii="Wingdings" w:hAnsi="Wingdings" w:hint="default"/>
+      </w:rPr>
+    </w:lvl>
+    <w:lvl w:ilvl="6" w:tplc="04090001" w:tentative="1">
+      <w:start w:val="1"/>
+      <w:numFmt w:val="bullet"/>
+      <w:lvlText w:val=""/>
+      <w:lvlJc w:val="left"/>
+      <w:pPr>
+        <w:ind w:left="5850" w:hanging="360"/>
+      </w:pPr>
+      <w:rPr>
+        <w:rFonts w:ascii="Symbol" w:hAnsi="Symbol" w:hint="default"/>
+      </w:rPr>
+    </w:lvl>
+    <w:lvl w:ilvl="7" w:tplc="04090003" w:tentative="1">
+      <w:start w:val="1"/>
+      <w:numFmt w:val="bullet"/>
+      <w:lvlText w:val="o"/>
+      <w:lvlJc w:val="left"/>
+      <w:pPr>
+        <w:ind w:left="6570" w:hanging="360"/>
+      </w:pPr>
+      <w:rPr>
+        <w:rFonts w:ascii="Courier New" w:hAnsi="Courier New" w:cs="Courier New" w:hint="default"/>
+      </w:rPr>
+    </w:lvl>
+    <w:lvl w:ilvl="8" w:tplc="04090005" w:tentative="1">
+      <w:start w:val="1"/>
+      <w:numFmt w:val="bullet"/>
+      <w:lvlText w:val=""/>
+      <w:lvlJc w:val="left"/>
+      <w:pPr>
+        <w:ind w:left="7290" w:hanging="360"/>
+      </w:pPr>
+      <w:rPr>
+        <w:rFonts w:ascii="Wingdings" w:hAnsi="Wingdings" w:hint="default"/>
+      </w:rPr>
+    </w:lvl>
+  </w:abstractNum>
+  <w:abstractNum w:abstractNumId="7" w15:restartNumberingAfterBreak="0">
     <w:nsid w:val="36B32801"/>
     <w:multiLevelType w:val="hybridMultilevel"/>
     <w:tmpl w:val="596860E2"/>
@@ -5168,7 +5660,7 @@
       </w:pPr>
     </w:lvl>
   </w:abstractNum>
-  <w:abstractNum w:abstractNumId="6" w15:restartNumberingAfterBreak="0">
+  <w:abstractNum w:abstractNumId="8" w15:restartNumberingAfterBreak="0">
     <w:nsid w:val="3A5803EF"/>
     <w:multiLevelType w:val="hybridMultilevel"/>
     <w:tmpl w:val="54582208"/>
@@ -5254,7 +5746,7 @@
       </w:pPr>
     </w:lvl>
   </w:abstractNum>
-  <w:abstractNum w:abstractNumId="7" w15:restartNumberingAfterBreak="0">
+  <w:abstractNum w:abstractNumId="9" w15:restartNumberingAfterBreak="0">
     <w:nsid w:val="56F40799"/>
     <w:multiLevelType w:val="hybridMultilevel"/>
     <w:tmpl w:val="3126FB82"/>
@@ -5367,7 +5859,7 @@
       </w:rPr>
     </w:lvl>
   </w:abstractNum>
-  <w:abstractNum w:abstractNumId="8" w15:restartNumberingAfterBreak="0">
+  <w:abstractNum w:abstractNumId="10" w15:restartNumberingAfterBreak="0">
     <w:nsid w:val="5A7745B6"/>
     <w:multiLevelType w:val="hybridMultilevel"/>
     <w:tmpl w:val="4190A88E"/>
@@ -5453,7 +5945,7 @@
       </w:pPr>
     </w:lvl>
   </w:abstractNum>
-  <w:abstractNum w:abstractNumId="9" w15:restartNumberingAfterBreak="0">
+  <w:abstractNum w:abstractNumId="11" w15:restartNumberingAfterBreak="0">
     <w:nsid w:val="61E85A54"/>
     <w:multiLevelType w:val="hybridMultilevel"/>
     <w:tmpl w:val="4190A88E"/>
@@ -5539,7 +6031,7 @@
       </w:pPr>
     </w:lvl>
   </w:abstractNum>
-  <w:abstractNum w:abstractNumId="10" w15:restartNumberingAfterBreak="0">
+  <w:abstractNum w:abstractNumId="12" w15:restartNumberingAfterBreak="0">
     <w:nsid w:val="763C2B2C"/>
     <w:multiLevelType w:val="hybridMultilevel"/>
     <w:tmpl w:val="CE08B606"/>
@@ -5653,37 +6145,43 @@
     </w:lvl>
   </w:abstractNum>
   <w:num w:numId="1">
-    <w:abstractNumId w:val="6"/>
+    <w:abstractNumId w:val="8"/>
   </w:num>
   <w:num w:numId="2">
-    <w:abstractNumId w:val="5"/>
+    <w:abstractNumId w:val="7"/>
   </w:num>
   <w:num w:numId="3">
-    <w:abstractNumId w:val="8"/>
+    <w:abstractNumId w:val="10"/>
   </w:num>
   <w:num w:numId="4">
-    <w:abstractNumId w:val="9"/>
+    <w:abstractNumId w:val="11"/>
   </w:num>
   <w:num w:numId="5">
     <w:abstractNumId w:val="3"/>
   </w:num>
   <w:num w:numId="6">
-    <w:abstractNumId w:val="7"/>
+    <w:abstractNumId w:val="9"/>
   </w:num>
   <w:num w:numId="7">
     <w:abstractNumId w:val="1"/>
   </w:num>
   <w:num w:numId="8">
-    <w:abstractNumId w:val="4"/>
+    <w:abstractNumId w:val="5"/>
   </w:num>
   <w:num w:numId="9">
-    <w:abstractNumId w:val="10"/>
+    <w:abstractNumId w:val="12"/>
   </w:num>
   <w:num w:numId="10">
     <w:abstractNumId w:val="0"/>
   </w:num>
   <w:num w:numId="11">
     <w:abstractNumId w:val="2"/>
+  </w:num>
+  <w:num w:numId="12">
+    <w:abstractNumId w:val="4"/>
+  </w:num>
+  <w:num w:numId="13">
+    <w:abstractNumId w:val="6"/>
   </w:num>
 </w:numbering>
 </file>
@@ -6556,7 +7054,7 @@
 </file>
 
 <file path=customXml/itemProps1.xml><?xml version="1.0" encoding="utf-8"?>
-<ds:datastoreItem xmlns:ds="http://schemas.openxmlformats.org/officeDocument/2006/customXml" ds:itemID="{D4A517FA-EF3A-4805-80A7-D8F814C7D0C3}">
+<ds:datastoreItem xmlns:ds="http://schemas.openxmlformats.org/officeDocument/2006/customXml" ds:itemID="{05EBDDD0-6BE8-4FEC-9B25-185BB9C1BE23}">
   <ds:schemaRefs>
     <ds:schemaRef ds:uri="http://schemas.openxmlformats.org/officeDocument/2006/bibliography"/>
   </ds:schemaRefs>

</xml_diff>